<commit_message>
issue 1 document bug fixed.
</commit_message>
<xml_diff>
--- a/Intermediate_Host_Issues/Issue1/NoLoopEvaluation.docx
+++ b/Intermediate_Host_Issues/Issue1/NoLoopEvaluation.docx
@@ -114,15 +114,7 @@
         <w:rPr>
           <w:rFonts w:hint="eastAsia"/>
         </w:rPr>
-        <w:t>额外</w:t>
-      </w:r>
-      <w:bookmarkStart w:id="0" w:name="_GoBack"/>
-      <w:bookmarkEnd w:id="0"/>
-      <w:r>
-        <w:rPr>
-          <w:rFonts w:hint="eastAsia"/>
-        </w:rPr>
-        <w:t>CPU开销</w:t>
+        <w:t>额外CPU开销</w:t>
       </w:r>
       <w:r>
         <w:rPr>
@@ -168,10 +160,120 @@
             <w:rPr>
               <w:rFonts w:ascii="Cambria Math" w:hAnsi="Cambria Math"/>
             </w:rPr>
-            <m:t>87×86.95×86.90×86.85×86.80×…×3.00÷3.03÷3.06÷3.09÷…÷37.00</m:t>
+            <m:t>8</m:t>
+          </m:r>
+          <m:r>
+            <m:rPr>
+              <m:sty m:val="p"/>
+            </m:rPr>
+            <w:rPr>
+              <w:rFonts w:ascii="Cambria Math" w:hAnsi="Cambria Math"/>
+            </w:rPr>
+            <m:t>0</m:t>
+          </m:r>
+          <m:r>
+            <m:rPr>
+              <m:sty m:val="p"/>
+            </m:rPr>
+            <w:rPr>
+              <w:rFonts w:ascii="Cambria Math" w:hAnsi="Cambria Math"/>
+            </w:rPr>
+            <m:t>×</m:t>
+          </m:r>
+          <m:r>
+            <m:rPr>
+              <m:sty m:val="p"/>
+            </m:rPr>
+            <w:rPr>
+              <w:rFonts w:ascii="Cambria Math" w:hAnsi="Cambria Math"/>
+            </w:rPr>
+            <m:t>79</m:t>
+          </m:r>
+          <m:r>
+            <m:rPr>
+              <m:sty m:val="p"/>
+            </m:rPr>
+            <w:rPr>
+              <w:rFonts w:ascii="Cambria Math" w:hAnsi="Cambria Math"/>
+            </w:rPr>
+            <m:t>.95×</m:t>
+          </m:r>
+          <m:r>
+            <m:rPr>
+              <m:sty m:val="p"/>
+            </m:rPr>
+            <w:rPr>
+              <w:rFonts w:ascii="Cambria Math" w:hAnsi="Cambria Math"/>
+            </w:rPr>
+            <m:t>79</m:t>
+          </m:r>
+          <m:r>
+            <m:rPr>
+              <m:sty m:val="p"/>
+            </m:rPr>
+            <w:rPr>
+              <w:rFonts w:ascii="Cambria Math" w:hAnsi="Cambria Math"/>
+            </w:rPr>
+            <m:t>.90×</m:t>
+          </m:r>
+          <m:r>
+            <m:rPr>
+              <m:sty m:val="p"/>
+            </m:rPr>
+            <w:rPr>
+              <w:rFonts w:ascii="Cambria Math" w:hAnsi="Cambria Math"/>
+            </w:rPr>
+            <m:t>79</m:t>
+          </m:r>
+          <m:r>
+            <m:rPr>
+              <m:sty m:val="p"/>
+            </m:rPr>
+            <w:rPr>
+              <w:rFonts w:ascii="Cambria Math" w:hAnsi="Cambria Math"/>
+            </w:rPr>
+            <m:t>.85×</m:t>
+          </m:r>
+          <m:r>
+            <m:rPr>
+              <m:sty m:val="p"/>
+            </m:rPr>
+            <w:rPr>
+              <w:rFonts w:ascii="Cambria Math" w:hAnsi="Cambria Math"/>
+            </w:rPr>
+            <m:t>79</m:t>
+          </m:r>
+          <m:r>
+            <m:rPr>
+              <m:sty m:val="p"/>
+            </m:rPr>
+            <w:rPr>
+              <w:rFonts w:ascii="Cambria Math" w:hAnsi="Cambria Math"/>
+            </w:rPr>
+            <m:t>.80×…×3.00÷3.03÷3.06÷3.09÷…÷</m:t>
+          </m:r>
+          <m:r>
+            <m:rPr>
+              <m:sty m:val="p"/>
+            </m:rPr>
+            <w:rPr>
+              <w:rFonts w:ascii="Cambria Math" w:hAnsi="Cambria Math"/>
+            </w:rPr>
+            <m:t>54</m:t>
+          </m:r>
+          <m:r>
+            <m:rPr>
+              <m:sty m:val="p"/>
+            </m:rPr>
+            <w:rPr>
+              <w:rFonts w:ascii="Cambria Math" w:hAnsi="Cambria Math"/>
+            </w:rPr>
+            <m:t>.00</m:t>
           </m:r>
         </m:oMath>
       </m:oMathPara>
+      <w:bookmarkStart w:id="0" w:name="_GoBack"/>
+      <w:bookmarkEnd w:id="0"/>
     </w:p>
     <w:p>
       <w:r>

</xml_diff>